<commit_message>
User manual and prototype
</commit_message>
<xml_diff>
--- a/Documents/iMoody_UserManual.docx
+++ b/Documents/iMoody_UserManual.docx
@@ -88,6 +88,7 @@
       <w:bookmarkStart w:id="1" w:name="_Toc24462566"/>
       <w:bookmarkStart w:id="2" w:name="_Toc24464858"/>
       <w:bookmarkStart w:id="3" w:name="_Toc24465518"/>
+      <w:bookmarkStart w:id="4" w:name="_Toc24483673"/>
       <w:r>
         <w:rPr>
           <w:sz w:val="24"/>
@@ -99,6 +100,7 @@
       <w:bookmarkEnd w:id="1"/>
       <w:bookmarkEnd w:id="2"/>
       <w:bookmarkEnd w:id="3"/>
+      <w:bookmarkEnd w:id="4"/>
       <w:r>
         <w:rPr>
           <w:sz w:val="24"/>
@@ -115,9 +117,10 @@
           <w:szCs w:val="28"/>
         </w:rPr>
       </w:pPr>
-      <w:bookmarkStart w:id="4" w:name="_Toc24462567"/>
-      <w:bookmarkStart w:id="5" w:name="_Toc24464859"/>
-      <w:bookmarkStart w:id="6" w:name="_Toc24465519"/>
+      <w:bookmarkStart w:id="5" w:name="_Toc24462567"/>
+      <w:bookmarkStart w:id="6" w:name="_Toc24464859"/>
+      <w:bookmarkStart w:id="7" w:name="_Toc24465519"/>
+      <w:bookmarkStart w:id="8" w:name="_Toc24483674"/>
       <w:r>
         <w:rPr>
           <w:sz w:val="28"/>
@@ -126,17 +129,18 @@
         <w:lastRenderedPageBreak/>
         <w:t>Table of Contents</w:t>
       </w:r>
-      <w:bookmarkEnd w:id="4"/>
       <w:bookmarkEnd w:id="5"/>
       <w:bookmarkEnd w:id="6"/>
+      <w:bookmarkEnd w:id="7"/>
+      <w:bookmarkEnd w:id="8"/>
     </w:p>
     <w:p>
       <w:pPr>
         <w:pStyle w:val="Heading2"/>
         <w:rPr>
           <w:noProof/>
-          <w:sz w:val="32"/>
-          <w:szCs w:val="32"/>
+          <w:sz w:val="24"/>
+          <w:szCs w:val="24"/>
           <w:lang w:val="en-CA"/>
         </w:rPr>
       </w:pPr>
@@ -149,7 +153,7 @@
       <w:r>
         <w:fldChar w:fldCharType="separate"/>
       </w:r>
-      <w:hyperlink w:anchor="_Toc24465520" w:history="1">
+      <w:hyperlink w:anchor="_Toc24483675" w:history="1">
         <w:r>
           <w:rPr>
             <w:rStyle w:val="Hyperlink"/>
@@ -176,7 +180,7 @@
             <w:noProof/>
             <w:webHidden/>
           </w:rPr>
-          <w:instrText xml:space="preserve"> PAGEREF _Toc24465520 \h </w:instrText>
+          <w:instrText xml:space="preserve"> PAGEREF _Toc24483675 \h </w:instrText>
         </w:r>
         <w:r>
           <w:rPr>
@@ -212,12 +216,12 @@
         <w:pStyle w:val="Heading2"/>
         <w:rPr>
           <w:noProof/>
-          <w:sz w:val="32"/>
-          <w:szCs w:val="32"/>
+          <w:sz w:val="24"/>
+          <w:szCs w:val="24"/>
           <w:lang w:val="en-CA"/>
         </w:rPr>
       </w:pPr>
-      <w:hyperlink w:anchor="_Toc24465521" w:history="1">
+      <w:hyperlink w:anchor="_Toc24483676" w:history="1">
         <w:r>
           <w:rPr>
             <w:rStyle w:val="Hyperlink"/>
@@ -244,7 +248,7 @@
             <w:noProof/>
             <w:webHidden/>
           </w:rPr>
-          <w:instrText xml:space="preserve"> PAGEREF _Toc24465521 \h </w:instrText>
+          <w:instrText xml:space="preserve"> PAGEREF _Toc24483676 \h </w:instrText>
         </w:r>
         <w:r>
           <w:rPr>
@@ -280,12 +284,12 @@
         <w:pStyle w:val="Heading2"/>
         <w:rPr>
           <w:noProof/>
-          <w:sz w:val="32"/>
-          <w:szCs w:val="32"/>
+          <w:sz w:val="24"/>
+          <w:szCs w:val="24"/>
           <w:lang w:val="en-CA"/>
         </w:rPr>
       </w:pPr>
-      <w:hyperlink w:anchor="_Toc24465522" w:history="1">
+      <w:hyperlink w:anchor="_Toc24483677" w:history="1">
         <w:r>
           <w:rPr>
             <w:rStyle w:val="Hyperlink"/>
@@ -312,7 +316,7 @@
             <w:noProof/>
             <w:webHidden/>
           </w:rPr>
-          <w:instrText xml:space="preserve"> PAGEREF _Toc24465522 \h </w:instrText>
+          <w:instrText xml:space="preserve"> PAGEREF _Toc24483677 \h </w:instrText>
         </w:r>
         <w:r>
           <w:rPr>
@@ -348,18 +352,18 @@
         <w:pStyle w:val="Heading2"/>
         <w:rPr>
           <w:noProof/>
-          <w:sz w:val="32"/>
-          <w:szCs w:val="32"/>
+          <w:sz w:val="24"/>
+          <w:szCs w:val="24"/>
           <w:lang w:val="en-CA"/>
         </w:rPr>
       </w:pPr>
-      <w:hyperlink w:anchor="_Toc24465523" w:history="1">
+      <w:hyperlink w:anchor="_Toc24483678" w:history="1">
         <w:r>
           <w:rPr>
             <w:rStyle w:val="Hyperlink"/>
             <w:noProof/>
           </w:rPr>
-          <w:t>4. Logging your mood</w:t>
+          <w:t>4. Logging in</w:t>
         </w:r>
         <w:r>
           <w:rPr>
@@ -380,7 +384,7 @@
             <w:noProof/>
             <w:webHidden/>
           </w:rPr>
-          <w:instrText xml:space="preserve"> PAGEREF _Toc24465523 \h </w:instrText>
+          <w:instrText xml:space="preserve"> PAGEREF _Toc24483678 \h </w:instrText>
         </w:r>
         <w:r>
           <w:rPr>
@@ -416,18 +420,18 @@
         <w:pStyle w:val="Heading2"/>
         <w:rPr>
           <w:noProof/>
-          <w:sz w:val="32"/>
-          <w:szCs w:val="32"/>
+          <w:sz w:val="24"/>
+          <w:szCs w:val="24"/>
           <w:lang w:val="en-CA"/>
         </w:rPr>
       </w:pPr>
-      <w:hyperlink w:anchor="_Toc24465524" w:history="1">
+      <w:hyperlink w:anchor="_Toc24483679" w:history="1">
         <w:r>
           <w:rPr>
             <w:rStyle w:val="Hyperlink"/>
             <w:noProof/>
           </w:rPr>
-          <w:t>5. viewing your mood statistics</w:t>
+          <w:t>5. Logging your mood</w:t>
         </w:r>
         <w:r>
           <w:rPr>
@@ -448,7 +452,7 @@
             <w:noProof/>
             <w:webHidden/>
           </w:rPr>
-          <w:instrText xml:space="preserve"> PAGEREF _Toc24465524 \h </w:instrText>
+          <w:instrText xml:space="preserve"> PAGEREF _Toc24483679 \h </w:instrText>
         </w:r>
         <w:r>
           <w:rPr>
@@ -468,7 +472,7 @@
             <w:noProof/>
             <w:webHidden/>
           </w:rPr>
-          <w:t>7</w:t>
+          <w:t>8</w:t>
         </w:r>
         <w:r>
           <w:rPr>
@@ -484,18 +488,18 @@
         <w:pStyle w:val="Heading2"/>
         <w:rPr>
           <w:noProof/>
-          <w:sz w:val="32"/>
-          <w:szCs w:val="32"/>
+          <w:sz w:val="24"/>
+          <w:szCs w:val="24"/>
           <w:lang w:val="en-CA"/>
         </w:rPr>
       </w:pPr>
-      <w:hyperlink w:anchor="_Toc24465525" w:history="1">
+      <w:hyperlink w:anchor="_Toc24483680" w:history="1">
         <w:r>
           <w:rPr>
             <w:rStyle w:val="Hyperlink"/>
             <w:noProof/>
           </w:rPr>
-          <w:t>6. Getting activity suggestions</w:t>
+          <w:t>6. viewing your mood statistics</w:t>
         </w:r>
         <w:r>
           <w:rPr>
@@ -516,7 +520,7 @@
             <w:noProof/>
             <w:webHidden/>
           </w:rPr>
-          <w:instrText xml:space="preserve"> PAGEREF _Toc24465525 \h </w:instrText>
+          <w:instrText xml:space="preserve"> PAGEREF _Toc24483680 \h </w:instrText>
         </w:r>
         <w:r>
           <w:rPr>
@@ -536,7 +540,7 @@
             <w:noProof/>
             <w:webHidden/>
           </w:rPr>
-          <w:t>7</w:t>
+          <w:t>9</w:t>
         </w:r>
         <w:r>
           <w:rPr>
@@ -552,12 +556,12 @@
         <w:pStyle w:val="Heading2"/>
         <w:rPr>
           <w:noProof/>
-          <w:sz w:val="32"/>
-          <w:szCs w:val="32"/>
+          <w:sz w:val="24"/>
+          <w:szCs w:val="24"/>
           <w:lang w:val="en-CA"/>
         </w:rPr>
       </w:pPr>
-      <w:hyperlink w:anchor="_Toc24465526" w:history="1">
+      <w:hyperlink w:anchor="_Toc24483681" w:history="1">
         <w:r>
           <w:rPr>
             <w:rStyle w:val="Hyperlink"/>
@@ -584,7 +588,7 @@
             <w:noProof/>
             <w:webHidden/>
           </w:rPr>
-          <w:instrText xml:space="preserve"> PAGEREF _Toc24465526 \h </w:instrText>
+          <w:instrText xml:space="preserve"> PAGEREF _Toc24483681 \h </w:instrText>
         </w:r>
         <w:r>
           <w:rPr>
@@ -604,7 +608,7 @@
             <w:noProof/>
             <w:webHidden/>
           </w:rPr>
-          <w:t>7</w:t>
+          <w:t>10</w:t>
         </w:r>
         <w:r>
           <w:rPr>
@@ -622,10 +626,6 @@
       <w:r>
         <w:fldChar w:fldCharType="end"/>
       </w:r>
-    </w:p>
-    <w:p>
-      <w:bookmarkStart w:id="7" w:name="_GoBack"/>
-      <w:bookmarkEnd w:id="7"/>
     </w:p>
     <w:p/>
     <w:p/>
@@ -643,6 +643,7 @@
     <w:p/>
     <w:p/>
     <w:p/>
+    <w:p/>
     <w:p>
       <w:pPr>
         <w:pStyle w:val="Heading1"/>
@@ -651,7 +652,7 @@
           <w:szCs w:val="28"/>
         </w:rPr>
       </w:pPr>
-      <w:bookmarkStart w:id="8" w:name="_Toc24465520"/>
+      <w:bookmarkStart w:id="9" w:name="_Toc24483675"/>
       <w:r>
         <w:rPr>
           <w:b w:val="0"/>
@@ -670,7 +671,7 @@
         </w:rPr>
         <w:t xml:space="preserve"> Introduction</w:t>
       </w:r>
-      <w:bookmarkEnd w:id="8"/>
+      <w:bookmarkEnd w:id="9"/>
     </w:p>
     <w:p>
       <w:pPr>
@@ -742,15 +743,6 @@
         </w:rPr>
         <w:t xml:space="preserve"> that aren’t healthy. This is why our suggestions section of the pop up will suggest a variety of activities and we plan to allow the option of customization in later versions.</w:t>
       </w:r>
-    </w:p>
-    <w:p>
-      <w:pPr>
-        <w:jc w:val="both"/>
-        <w:rPr>
-          <w:sz w:val="24"/>
-          <w:szCs w:val="24"/>
-        </w:rPr>
-      </w:pPr>
     </w:p>
     <w:p>
       <w:pPr>
@@ -760,7 +752,7 @@
           <w:szCs w:val="28"/>
         </w:rPr>
       </w:pPr>
-      <w:bookmarkStart w:id="9" w:name="_Toc24465521"/>
+      <w:bookmarkStart w:id="10" w:name="_Toc24483676"/>
       <w:r>
         <w:rPr>
           <w:sz w:val="28"/>
@@ -775,7 +767,7 @@
         </w:rPr>
         <w:t>installing our pop-up</w:t>
       </w:r>
-      <w:bookmarkEnd w:id="9"/>
+      <w:bookmarkEnd w:id="10"/>
     </w:p>
     <w:p>
       <w:pPr>
@@ -1060,14 +1052,27 @@
                             <w:r>
                               <w:t xml:space="preserve">Figure </w:t>
                             </w:r>
-                            <w:fldSimple w:instr=" SEQ Figure \* ARABIC ">
-                              <w:r>
-                                <w:rPr>
-                                  <w:noProof/>
-                                </w:rPr>
-                                <w:t>1</w:t>
-                              </w:r>
-                            </w:fldSimple>
+                            <w:r>
+                              <w:fldChar w:fldCharType="begin"/>
+                            </w:r>
+                            <w:r>
+                              <w:instrText xml:space="preserve"> SEQ Figure \* ARABIC </w:instrText>
+                            </w:r>
+                            <w:r>
+                              <w:fldChar w:fldCharType="separate"/>
+                            </w:r>
+                            <w:r>
+                              <w:rPr>
+                                <w:noProof/>
+                              </w:rPr>
+                              <w:t>1</w:t>
+                            </w:r>
+                            <w:r>
+                              <w:rPr>
+                                <w:noProof/>
+                              </w:rPr>
+                              <w:fldChar w:fldCharType="end"/>
+                            </w:r>
                             <w:r>
                               <w:t xml:space="preserve">: </w:t>
                             </w:r>
@@ -1130,10 +1135,21 @@
                         <w:t>1</w:t>
                       </w:r>
                       <w:r>
+                        <w:rPr>
+                          <w:noProof/>
+                        </w:rPr>
                         <w:fldChar w:fldCharType="end"/>
                       </w:r>
                       <w:r>
-                        <w:t>: iMoody in navigation bar</w:t>
+                        <w:t xml:space="preserve">: </w:t>
+                      </w:r>
+                      <w:proofErr w:type="spellStart"/>
+                      <w:r>
+                        <w:t>iMoody</w:t>
+                      </w:r>
+                      <w:proofErr w:type="spellEnd"/>
+                      <w:r>
+                        <w:t xml:space="preserve"> in navigation bar</w:t>
                       </w:r>
                     </w:p>
                   </w:txbxContent>
@@ -1303,6 +1319,17 @@
           <w:szCs w:val="24"/>
         </w:rPr>
       </w:pPr>
+      <w:bookmarkStart w:id="11" w:name="_GoBack"/>
+      <w:bookmarkEnd w:id="11"/>
+    </w:p>
+    <w:p>
+      <w:pPr>
+        <w:pStyle w:val="ListParagraph"/>
+        <w:rPr>
+          <w:sz w:val="24"/>
+          <w:szCs w:val="24"/>
+        </w:rPr>
+      </w:pPr>
     </w:p>
     <w:p>
       <w:pPr>
@@ -1321,7 +1348,7 @@
           <w:szCs w:val="28"/>
         </w:rPr>
       </w:pPr>
-      <w:bookmarkStart w:id="10" w:name="_Toc24465522"/>
+      <w:bookmarkStart w:id="12" w:name="_Toc24483677"/>
       <w:r>
         <w:rPr>
           <w:sz w:val="28"/>
@@ -1330,7 +1357,7 @@
         <w:lastRenderedPageBreak/>
         <w:t>3. Creating an account</w:t>
       </w:r>
-      <w:bookmarkEnd w:id="10"/>
+      <w:bookmarkEnd w:id="12"/>
     </w:p>
     <w:p>
       <w:pPr>
@@ -1449,14 +1476,27 @@
       <w:r>
         <w:t xml:space="preserve">Figure </w:t>
       </w:r>
-      <w:fldSimple w:instr=" SEQ Figure \* ARABIC ">
-        <w:r>
-          <w:rPr>
-            <w:noProof/>
-          </w:rPr>
-          <w:t>2</w:t>
-        </w:r>
-      </w:fldSimple>
+      <w:r>
+        <w:fldChar w:fldCharType="begin"/>
+      </w:r>
+      <w:r>
+        <w:instrText xml:space="preserve"> SEQ Figure \* ARABIC </w:instrText>
+      </w:r>
+      <w:r>
+        <w:fldChar w:fldCharType="separate"/>
+      </w:r>
+      <w:r>
+        <w:rPr>
+          <w:noProof/>
+        </w:rPr>
+        <w:t>2</w:t>
+      </w:r>
+      <w:r>
+        <w:rPr>
+          <w:noProof/>
+        </w:rPr>
+        <w:fldChar w:fldCharType="end"/>
+      </w:r>
       <w:r>
         <w:t xml:space="preserve">: </w:t>
       </w:r>
@@ -1572,14 +1612,27 @@
       <w:r>
         <w:t xml:space="preserve">Figure </w:t>
       </w:r>
-      <w:fldSimple w:instr=" SEQ Figure \* ARABIC ">
-        <w:r>
-          <w:rPr>
-            <w:noProof/>
-          </w:rPr>
-          <w:t>3</w:t>
-        </w:r>
-      </w:fldSimple>
+      <w:r>
+        <w:fldChar w:fldCharType="begin"/>
+      </w:r>
+      <w:r>
+        <w:instrText xml:space="preserve"> SEQ Figure \* ARABIC </w:instrText>
+      </w:r>
+      <w:r>
+        <w:fldChar w:fldCharType="separate"/>
+      </w:r>
+      <w:r>
+        <w:rPr>
+          <w:noProof/>
+        </w:rPr>
+        <w:t>3</w:t>
+      </w:r>
+      <w:r>
+        <w:rPr>
+          <w:noProof/>
+        </w:rPr>
+        <w:fldChar w:fldCharType="end"/>
+      </w:r>
       <w:r>
         <w:t xml:space="preserve">: </w:t>
       </w:r>
@@ -1700,14 +1753,27 @@
       <w:r>
         <w:t xml:space="preserve">Figure </w:t>
       </w:r>
-      <w:fldSimple w:instr=" SEQ Figure \* ARABIC ">
-        <w:r>
-          <w:rPr>
-            <w:noProof/>
-          </w:rPr>
-          <w:t>4</w:t>
-        </w:r>
-      </w:fldSimple>
+      <w:r>
+        <w:fldChar w:fldCharType="begin"/>
+      </w:r>
+      <w:r>
+        <w:instrText xml:space="preserve"> SEQ Figure \* ARABIC </w:instrText>
+      </w:r>
+      <w:r>
+        <w:fldChar w:fldCharType="separate"/>
+      </w:r>
+      <w:r>
+        <w:rPr>
+          <w:noProof/>
+        </w:rPr>
+        <w:t>4</w:t>
+      </w:r>
+      <w:r>
+        <w:rPr>
+          <w:noProof/>
+        </w:rPr>
+        <w:fldChar w:fldCharType="end"/>
+      </w:r>
       <w:r>
         <w:t xml:space="preserve">: </w:t>
       </w:r>
@@ -1804,16 +1870,264 @@
           <w:szCs w:val="28"/>
         </w:rPr>
       </w:pPr>
-      <w:bookmarkStart w:id="11" w:name="_Toc24465523"/>
+      <w:bookmarkStart w:id="13" w:name="_Toc24483678"/>
       <w:r>
         <w:rPr>
           <w:sz w:val="28"/>
           <w:szCs w:val="28"/>
         </w:rPr>
         <w:lastRenderedPageBreak/>
-        <w:t>4. Logging your mood</w:t>
-      </w:r>
-      <w:bookmarkEnd w:id="11"/>
+        <w:t>4. Logging in</w:t>
+      </w:r>
+      <w:bookmarkEnd w:id="13"/>
+    </w:p>
+    <w:p>
+      <w:pPr>
+        <w:pStyle w:val="ListParagraph"/>
+        <w:numPr>
+          <w:ilvl w:val="0"/>
+          <w:numId w:val="7"/>
+        </w:numPr>
+        <w:rPr>
+          <w:sz w:val="24"/>
+          <w:szCs w:val="24"/>
+        </w:rPr>
+      </w:pPr>
+      <w:r>
+        <w:rPr>
+          <w:sz w:val="24"/>
+          <w:szCs w:val="24"/>
+        </w:rPr>
+        <w:t>To log in to the pop-up, click on the icon circled in the image below:</w:t>
+      </w:r>
+    </w:p>
+    <w:p>
+      <w:pPr>
+        <w:pStyle w:val="ListParagraph"/>
+        <w:keepNext/>
+        <w:jc w:val="center"/>
+      </w:pPr>
+      <w:r>
+        <w:rPr>
+          <w:noProof/>
+          <w:sz w:val="24"/>
+          <w:szCs w:val="24"/>
+        </w:rPr>
+        <w:drawing>
+          <wp:inline distT="0" distB="0" distL="0" distR="0" wp14:anchorId="012399E0" wp14:editId="29E015B1">
+            <wp:extent cx="4889500" cy="2438400"/>
+            <wp:effectExtent l="0" t="0" r="0" b="0"/>
+            <wp:docPr id="2" name="Picture 2"/>
+            <wp:cNvGraphicFramePr>
+              <a:graphicFrameLocks xmlns:a="http://schemas.openxmlformats.org/drawingml/2006/main" noChangeAspect="1"/>
+            </wp:cNvGraphicFramePr>
+            <a:graphic xmlns:a="http://schemas.openxmlformats.org/drawingml/2006/main">
+              <a:graphicData uri="http://schemas.openxmlformats.org/drawingml/2006/picture">
+                <pic:pic xmlns:pic="http://schemas.openxmlformats.org/drawingml/2006/picture">
+                  <pic:nvPicPr>
+                    <pic:cNvPr id="2" name="Screen Shot 2019-11-12 at 8.33.57 PM.png"/>
+                    <pic:cNvPicPr/>
+                  </pic:nvPicPr>
+                  <pic:blipFill>
+                    <a:blip r:embed="rId13">
+                      <a:extLst>
+                        <a:ext uri="{28A0092B-C50C-407E-A947-70E740481C1C}">
+                          <a14:useLocalDpi xmlns:a14="http://schemas.microsoft.com/office/drawing/2010/main" val="0"/>
+                        </a:ext>
+                      </a:extLst>
+                    </a:blip>
+                    <a:stretch>
+                      <a:fillRect/>
+                    </a:stretch>
+                  </pic:blipFill>
+                  <pic:spPr>
+                    <a:xfrm>
+                      <a:off x="0" y="0"/>
+                      <a:ext cx="4889500" cy="2438400"/>
+                    </a:xfrm>
+                    <a:prstGeom prst="rect">
+                      <a:avLst/>
+                    </a:prstGeom>
+                  </pic:spPr>
+                </pic:pic>
+              </a:graphicData>
+            </a:graphic>
+          </wp:inline>
+        </w:drawing>
+      </w:r>
+    </w:p>
+    <w:p>
+      <w:pPr>
+        <w:pStyle w:val="Caption"/>
+        <w:jc w:val="center"/>
+        <w:rPr>
+          <w:sz w:val="24"/>
+          <w:szCs w:val="24"/>
+        </w:rPr>
+      </w:pPr>
+      <w:r>
+        <w:t xml:space="preserve">Figure </w:t>
+      </w:r>
+      <w:fldSimple w:instr=" SEQ Figure \* ARABIC ">
+        <w:r>
+          <w:rPr>
+            <w:noProof/>
+          </w:rPr>
+          <w:t>5</w:t>
+        </w:r>
+      </w:fldSimple>
+      <w:r>
+        <w:t xml:space="preserve">: </w:t>
+      </w:r>
+      <w:proofErr w:type="spellStart"/>
+      <w:r>
+        <w:t>iMoody</w:t>
+      </w:r>
+      <w:proofErr w:type="spellEnd"/>
+      <w:r>
+        <w:t xml:space="preserve"> log in button</w:t>
+      </w:r>
+    </w:p>
+    <w:p>
+      <w:pPr>
+        <w:pStyle w:val="ListParagraph"/>
+        <w:numPr>
+          <w:ilvl w:val="0"/>
+          <w:numId w:val="7"/>
+        </w:numPr>
+        <w:rPr>
+          <w:sz w:val="24"/>
+          <w:szCs w:val="24"/>
+        </w:rPr>
+      </w:pPr>
+      <w:r>
+        <w:rPr>
+          <w:sz w:val="24"/>
+          <w:szCs w:val="24"/>
+        </w:rPr>
+        <w:t>Fill in the email and password that you used to register and click the “Submit” button.</w:t>
+      </w:r>
+    </w:p>
+    <w:p>
+      <w:pPr>
+        <w:pStyle w:val="ListParagraph"/>
+        <w:keepNext/>
+        <w:jc w:val="center"/>
+      </w:pPr>
+      <w:r>
+        <w:rPr>
+          <w:noProof/>
+          <w:sz w:val="24"/>
+          <w:szCs w:val="24"/>
+        </w:rPr>
+        <w:drawing>
+          <wp:inline distT="0" distB="0" distL="0" distR="0" wp14:anchorId="35BE885B" wp14:editId="4DC32530">
+            <wp:extent cx="3240856" cy="3768436"/>
+            <wp:effectExtent l="0" t="0" r="0" b="3810"/>
+            <wp:docPr id="10" name="Picture 10" descr="A screenshot of a cell phone&#10;&#10;Description automatically generated"/>
+            <wp:cNvGraphicFramePr>
+              <a:graphicFrameLocks xmlns:a="http://schemas.openxmlformats.org/drawingml/2006/main" noChangeAspect="1"/>
+            </wp:cNvGraphicFramePr>
+            <a:graphic xmlns:a="http://schemas.openxmlformats.org/drawingml/2006/main">
+              <a:graphicData uri="http://schemas.openxmlformats.org/drawingml/2006/picture">
+                <pic:pic xmlns:pic="http://schemas.openxmlformats.org/drawingml/2006/picture">
+                  <pic:nvPicPr>
+                    <pic:cNvPr id="10" name="Screen Shot 2019-11-12 at 8.36.30 PM.png"/>
+                    <pic:cNvPicPr/>
+                  </pic:nvPicPr>
+                  <pic:blipFill>
+                    <a:blip r:embed="rId14">
+                      <a:extLst>
+                        <a:ext uri="{28A0092B-C50C-407E-A947-70E740481C1C}">
+                          <a14:useLocalDpi xmlns:a14="http://schemas.microsoft.com/office/drawing/2010/main" val="0"/>
+                        </a:ext>
+                      </a:extLst>
+                    </a:blip>
+                    <a:stretch>
+                      <a:fillRect/>
+                    </a:stretch>
+                  </pic:blipFill>
+                  <pic:spPr>
+                    <a:xfrm>
+                      <a:off x="0" y="0"/>
+                      <a:ext cx="3273622" cy="3806535"/>
+                    </a:xfrm>
+                    <a:prstGeom prst="rect">
+                      <a:avLst/>
+                    </a:prstGeom>
+                  </pic:spPr>
+                </pic:pic>
+              </a:graphicData>
+            </a:graphic>
+          </wp:inline>
+        </w:drawing>
+      </w:r>
+    </w:p>
+    <w:p>
+      <w:pPr>
+        <w:pStyle w:val="Caption"/>
+        <w:jc w:val="center"/>
+        <w:rPr>
+          <w:sz w:val="24"/>
+          <w:szCs w:val="24"/>
+        </w:rPr>
+      </w:pPr>
+      <w:r>
+        <w:t xml:space="preserve">Figure </w:t>
+      </w:r>
+      <w:fldSimple w:instr=" SEQ Figure \* ARABIC ">
+        <w:r>
+          <w:rPr>
+            <w:noProof/>
+          </w:rPr>
+          <w:t>6</w:t>
+        </w:r>
+      </w:fldSimple>
+      <w:r>
+        <w:t xml:space="preserve">: </w:t>
+      </w:r>
+      <w:proofErr w:type="spellStart"/>
+      <w:r>
+        <w:t>iMoody</w:t>
+      </w:r>
+      <w:proofErr w:type="spellEnd"/>
+      <w:r>
+        <w:t xml:space="preserve"> log in page</w:t>
+      </w:r>
+    </w:p>
+    <w:p>
+      <w:pPr>
+        <w:pStyle w:val="ListParagraph"/>
+        <w:rPr>
+          <w:sz w:val="24"/>
+          <w:szCs w:val="24"/>
+        </w:rPr>
+      </w:pPr>
+    </w:p>
+    <w:p>
+      <w:pPr>
+        <w:pStyle w:val="Heading1"/>
+        <w:rPr>
+          <w:sz w:val="28"/>
+          <w:szCs w:val="28"/>
+        </w:rPr>
+      </w:pPr>
+      <w:bookmarkStart w:id="14" w:name="_Toc24483679"/>
+      <w:r>
+        <w:rPr>
+          <w:sz w:val="28"/>
+          <w:szCs w:val="28"/>
+        </w:rPr>
+        <w:t>5</w:t>
+      </w:r>
+      <w:r>
+        <w:rPr>
+          <w:sz w:val="28"/>
+          <w:szCs w:val="28"/>
+        </w:rPr>
+        <w:t>. Logging your mood</w:t>
+      </w:r>
+      <w:bookmarkEnd w:id="14"/>
     </w:p>
     <w:p>
       <w:pPr>
@@ -1870,7 +2184,7 @@
                     <pic:cNvPicPr/>
                   </pic:nvPicPr>
                   <pic:blipFill rotWithShape="1">
-                    <a:blip r:embed="rId13">
+                    <a:blip r:embed="rId15">
                       <a:extLst>
                         <a:ext uri="{28A0092B-C50C-407E-A947-70E740481C1C}">
                           <a14:useLocalDpi xmlns:a14="http://schemas.microsoft.com/office/drawing/2010/main" val="0"/>
@@ -1916,14 +2230,27 @@
       <w:r>
         <w:t xml:space="preserve">Figure </w:t>
       </w:r>
-      <w:fldSimple w:instr=" SEQ Figure \* ARABIC ">
-        <w:r>
-          <w:rPr>
-            <w:noProof/>
-          </w:rPr>
-          <w:t>5</w:t>
-        </w:r>
-      </w:fldSimple>
+      <w:r>
+        <w:fldChar w:fldCharType="begin"/>
+      </w:r>
+      <w:r>
+        <w:instrText xml:space="preserve"> SEQ Figure \* ARABIC </w:instrText>
+      </w:r>
+      <w:r>
+        <w:fldChar w:fldCharType="separate"/>
+      </w:r>
+      <w:r>
+        <w:rPr>
+          <w:noProof/>
+        </w:rPr>
+        <w:t>7</w:t>
+      </w:r>
+      <w:r>
+        <w:rPr>
+          <w:noProof/>
+        </w:rPr>
+        <w:fldChar w:fldCharType="end"/>
+      </w:r>
       <w:r>
         <w:t xml:space="preserve">: </w:t>
       </w:r>
@@ -2005,10 +2332,67 @@
     </w:p>
     <w:p>
       <w:pPr>
+        <w:keepNext/>
         <w:jc w:val="center"/>
-        <w:rPr>
-          <w:b/>
-          <w:bCs/>
+      </w:pPr>
+      <w:r>
+        <w:rPr>
+          <w:noProof/>
+          <w:color w:val="FF0000"/>
+          <w:sz w:val="96"/>
+          <w:szCs w:val="96"/>
+        </w:rPr>
+        <w:lastRenderedPageBreak/>
+        <w:drawing>
+          <wp:inline distT="0" distB="0" distL="0" distR="0" wp14:anchorId="422DCDB9" wp14:editId="6FA683D5">
+            <wp:extent cx="4073236" cy="5540023"/>
+            <wp:effectExtent l="0" t="0" r="3810" b="0"/>
+            <wp:docPr id="9" name="Picture 9" descr="A close up of a map&#10;&#10;Description automatically generated"/>
+            <wp:cNvGraphicFramePr>
+              <a:graphicFrameLocks xmlns:a="http://schemas.openxmlformats.org/drawingml/2006/main" noChangeAspect="1"/>
+            </wp:cNvGraphicFramePr>
+            <a:graphic xmlns:a="http://schemas.openxmlformats.org/drawingml/2006/main">
+              <a:graphicData uri="http://schemas.openxmlformats.org/drawingml/2006/picture">
+                <pic:pic xmlns:pic="http://schemas.openxmlformats.org/drawingml/2006/picture">
+                  <pic:nvPicPr>
+                    <pic:cNvPr id="9" name="Screen Shot 2019-11-12 at 5.52.10 PM.png"/>
+                    <pic:cNvPicPr/>
+                  </pic:nvPicPr>
+                  <pic:blipFill>
+                    <a:blip r:embed="rId16">
+                      <a:extLst>
+                        <a:ext uri="{28A0092B-C50C-407E-A947-70E740481C1C}">
+                          <a14:useLocalDpi xmlns:a14="http://schemas.microsoft.com/office/drawing/2010/main" val="0"/>
+                        </a:ext>
+                      </a:extLst>
+                    </a:blip>
+                    <a:stretch>
+                      <a:fillRect/>
+                    </a:stretch>
+                  </pic:blipFill>
+                  <pic:spPr>
+                    <a:xfrm>
+                      <a:off x="0" y="0"/>
+                      <a:ext cx="4089370" cy="5561967"/>
+                    </a:xfrm>
+                    <a:prstGeom prst="rect">
+                      <a:avLst/>
+                    </a:prstGeom>
+                  </pic:spPr>
+                </pic:pic>
+              </a:graphicData>
+            </a:graphic>
+          </wp:inline>
+        </w:drawing>
+      </w:r>
+    </w:p>
+    <w:p>
+      <w:pPr>
+        <w:pStyle w:val="Caption"/>
+        <w:jc w:val="center"/>
+        <w:rPr>
+          <w:b w:val="0"/>
+          <w:bCs w:val="0"/>
           <w:color w:val="FF0000"/>
           <w:sz w:val="96"/>
           <w:szCs w:val="96"/>
@@ -2016,15 +2400,18 @@
         </w:rPr>
       </w:pPr>
       <w:r>
-        <w:rPr>
-          <w:b/>
-          <w:bCs/>
-          <w:color w:val="FF0000"/>
-          <w:sz w:val="96"/>
-          <w:szCs w:val="96"/>
-          <w:u w:val="single"/>
-        </w:rPr>
-        <w:t>ADD PICTURE</w:t>
+        <w:t xml:space="preserve">Figure </w:t>
+      </w:r>
+      <w:fldSimple w:instr=" SEQ Figure \* ARABIC ">
+        <w:r>
+          <w:rPr>
+            <w:noProof/>
+          </w:rPr>
+          <w:t>8</w:t>
+        </w:r>
+      </w:fldSimple>
+      <w:r>
+        <w:t>: Graphical mood representation</w:t>
       </w:r>
     </w:p>
     <w:p>
@@ -2035,16 +2422,22 @@
           <w:szCs w:val="28"/>
         </w:rPr>
       </w:pPr>
-      <w:bookmarkStart w:id="12" w:name="_Toc24465524"/>
+      <w:bookmarkStart w:id="15" w:name="_Toc24483680"/>
       <w:r>
         <w:rPr>
           <w:sz w:val="28"/>
           <w:szCs w:val="28"/>
         </w:rPr>
-        <w:lastRenderedPageBreak/>
-        <w:t>5. viewing your mood statistics</w:t>
-      </w:r>
-      <w:bookmarkEnd w:id="12"/>
+        <w:t>6</w:t>
+      </w:r>
+      <w:r>
+        <w:rPr>
+          <w:sz w:val="28"/>
+          <w:szCs w:val="28"/>
+        </w:rPr>
+        <w:t>. viewing your mood statistics</w:t>
+      </w:r>
+      <w:bookmarkEnd w:id="15"/>
       <w:r>
         <w:rPr>
           <w:sz w:val="28"/>
@@ -2082,13 +2475,38 @@
     </w:p>
     <w:p>
       <w:pPr>
+        <w:rPr>
+          <w:sz w:val="24"/>
+          <w:szCs w:val="24"/>
+        </w:rPr>
+      </w:pPr>
+    </w:p>
+    <w:p>
+      <w:pPr>
+        <w:rPr>
+          <w:sz w:val="24"/>
+          <w:szCs w:val="24"/>
+        </w:rPr>
+      </w:pPr>
+    </w:p>
+    <w:p>
+      <w:pPr>
+        <w:pStyle w:val="ListParagraph"/>
+        <w:rPr>
+          <w:sz w:val="24"/>
+          <w:szCs w:val="24"/>
+        </w:rPr>
+      </w:pPr>
+    </w:p>
+    <w:p>
+      <w:pPr>
         <w:pStyle w:val="Heading1"/>
         <w:rPr>
           <w:sz w:val="28"/>
           <w:szCs w:val="28"/>
         </w:rPr>
       </w:pPr>
-      <w:bookmarkStart w:id="13" w:name="_Toc24465525"/>
+      <w:bookmarkStart w:id="16" w:name="_Toc24483681"/>
       <w:r>
         <w:rPr>
           <w:b w:val="0"/>
@@ -2097,107 +2515,9 @@
           <w:sz w:val="28"/>
           <w:szCs w:val="28"/>
         </w:rPr>
-        <w:t>6.</w:t>
-      </w:r>
-      <w:r>
-        <w:rPr>
-          <w:sz w:val="28"/>
-          <w:szCs w:val="28"/>
-        </w:rPr>
-        <w:t xml:space="preserve"> Getting activity suggestions</w:t>
-      </w:r>
-      <w:bookmarkEnd w:id="13"/>
-      <w:r>
-        <w:rPr>
-          <w:sz w:val="28"/>
-          <w:szCs w:val="28"/>
-        </w:rPr>
-        <w:t xml:space="preserve"> </w:t>
-      </w:r>
-    </w:p>
-    <w:p>
-      <w:pPr>
-        <w:pStyle w:val="ListParagraph"/>
-        <w:numPr>
-          <w:ilvl w:val="0"/>
-          <w:numId w:val="6"/>
-        </w:numPr>
-        <w:rPr>
-          <w:sz w:val="24"/>
-          <w:szCs w:val="24"/>
-        </w:rPr>
-      </w:pPr>
-      <w:r>
-        <w:rPr>
-          <w:sz w:val="24"/>
-          <w:szCs w:val="24"/>
-        </w:rPr>
-        <w:t>From the mood representation page, click the “Click for suggestions!” button.</w:t>
-      </w:r>
-    </w:p>
-    <w:p>
-      <w:pPr>
-        <w:ind w:left="360"/>
-        <w:jc w:val="center"/>
-        <w:rPr>
-          <w:b/>
-          <w:bCs/>
-          <w:color w:val="FF0000"/>
-          <w:sz w:val="96"/>
-          <w:szCs w:val="96"/>
-          <w:u w:val="single"/>
-        </w:rPr>
-      </w:pPr>
-      <w:r>
-        <w:rPr>
-          <w:b/>
-          <w:bCs/>
-          <w:color w:val="FF0000"/>
-          <w:sz w:val="96"/>
-          <w:szCs w:val="96"/>
-          <w:u w:val="single"/>
-        </w:rPr>
-        <w:t>ADD PICTURE</w:t>
-      </w:r>
-    </w:p>
-    <w:p>
-      <w:pPr>
-        <w:pStyle w:val="ListParagraph"/>
-        <w:numPr>
-          <w:ilvl w:val="0"/>
-          <w:numId w:val="6"/>
-        </w:numPr>
-        <w:rPr>
-          <w:sz w:val="24"/>
-          <w:szCs w:val="24"/>
-        </w:rPr>
-      </w:pPr>
-      <w:r>
-        <w:rPr>
-          <w:sz w:val="24"/>
-          <w:szCs w:val="24"/>
-        </w:rPr>
-        <w:t>If you do not like any of the suggestions, click the “Get new Activities” button to get a new selection of activity suggestions.</w:t>
-      </w:r>
-    </w:p>
-    <w:p>
-      <w:pPr>
-        <w:pStyle w:val="ListParagraph"/>
-        <w:rPr>
-          <w:sz w:val="24"/>
-          <w:szCs w:val="24"/>
-        </w:rPr>
-      </w:pPr>
-    </w:p>
-    <w:p>
-      <w:pPr>
-        <w:pStyle w:val="Heading1"/>
-        <w:rPr>
-          <w:sz w:val="28"/>
-          <w:szCs w:val="28"/>
-        </w:rPr>
-      </w:pPr>
-      <w:bookmarkStart w:id="14" w:name="_Toc24465526"/>
+        <w:lastRenderedPageBreak/>
+        <w:t>7</w:t>
+      </w:r>
       <w:r>
         <w:rPr>
           <w:b w:val="0"/>
@@ -2206,7 +2526,7 @@
           <w:sz w:val="28"/>
           <w:szCs w:val="28"/>
         </w:rPr>
-        <w:t>7.</w:t>
+        <w:t>.</w:t>
       </w:r>
       <w:r>
         <w:rPr>
@@ -2222,7 +2542,7 @@
         </w:rPr>
         <w:t>Logging out</w:t>
       </w:r>
-      <w:bookmarkEnd w:id="14"/>
+      <w:bookmarkEnd w:id="16"/>
       <w:r>
         <w:rPr>
           <w:sz w:val="28"/>
@@ -2279,7 +2599,7 @@
                     <pic:cNvPicPr/>
                   </pic:nvPicPr>
                   <pic:blipFill>
-                    <a:blip r:embed="rId14">
+                    <a:blip r:embed="rId17">
                       <a:extLst>
                         <a:ext uri="{28A0092B-C50C-407E-A947-70E740481C1C}">
                           <a14:useLocalDpi xmlns:a14="http://schemas.microsoft.com/office/drawing/2010/main" val="0"/>
@@ -2318,14 +2638,27 @@
       <w:r>
         <w:t xml:space="preserve">Figure </w:t>
       </w:r>
-      <w:fldSimple w:instr=" SEQ Figure \* ARABIC ">
-        <w:r>
-          <w:rPr>
-            <w:noProof/>
-          </w:rPr>
-          <w:t>6</w:t>
-        </w:r>
-      </w:fldSimple>
+      <w:r>
+        <w:fldChar w:fldCharType="begin"/>
+      </w:r>
+      <w:r>
+        <w:instrText xml:space="preserve"> SEQ Figure \* ARABIC </w:instrText>
+      </w:r>
+      <w:r>
+        <w:fldChar w:fldCharType="separate"/>
+      </w:r>
+      <w:r>
+        <w:rPr>
+          <w:noProof/>
+        </w:rPr>
+        <w:t>9</w:t>
+      </w:r>
+      <w:r>
+        <w:rPr>
+          <w:noProof/>
+        </w:rPr>
+        <w:fldChar w:fldCharType="end"/>
+      </w:r>
       <w:r>
         <w:t xml:space="preserve">: </w:t>
       </w:r>
@@ -2339,8 +2672,8 @@
       </w:r>
     </w:p>
     <w:sectPr>
-      <w:footerReference w:type="even" r:id="rId15"/>
-      <w:footerReference w:type="default" r:id="rId16"/>
+      <w:footerReference w:type="even" r:id="rId18"/>
+      <w:footerReference w:type="default" r:id="rId19"/>
       <w:pgSz w:w="12240" w:h="15840"/>
       <w:pgMar w:top="1440" w:right="1440" w:bottom="1440" w:left="1440" w:header="708" w:footer="708" w:gutter="0"/>
       <w:pgBorders w:offsetFrom="page">
@@ -2900,7 +3233,7 @@
   <w:abstractNum w:abstractNumId="4" w15:restartNumberingAfterBreak="0">
     <w:nsid w:val="488F4957"/>
     <w:multiLevelType w:val="hybridMultilevel"/>
-    <w:tmpl w:val="EE50F3DC"/>
+    <w:tmpl w:val="DDCC6FAE"/>
     <w:lvl w:ilvl="0" w:tplc="0409000F">
       <w:start w:val="1"/>
       <w:numFmt w:val="decimal"/>
@@ -2984,6 +3317,92 @@
     </w:lvl>
   </w:abstractNum>
   <w:abstractNum w:abstractNumId="5" w15:restartNumberingAfterBreak="0">
+    <w:nsid w:val="4D730327"/>
+    <w:multiLevelType w:val="hybridMultilevel"/>
+    <w:tmpl w:val="DDCC6FAE"/>
+    <w:lvl w:ilvl="0" w:tplc="0409000F">
+      <w:start w:val="1"/>
+      <w:numFmt w:val="decimal"/>
+      <w:lvlText w:val="%1."/>
+      <w:lvlJc w:val="left"/>
+      <w:pPr>
+        <w:ind w:left="720" w:hanging="360"/>
+      </w:pPr>
+    </w:lvl>
+    <w:lvl w:ilvl="1" w:tplc="04090019" w:tentative="1">
+      <w:start w:val="1"/>
+      <w:numFmt w:val="lowerLetter"/>
+      <w:lvlText w:val="%2."/>
+      <w:lvlJc w:val="left"/>
+      <w:pPr>
+        <w:ind w:left="1440" w:hanging="360"/>
+      </w:pPr>
+    </w:lvl>
+    <w:lvl w:ilvl="2" w:tplc="0409001B" w:tentative="1">
+      <w:start w:val="1"/>
+      <w:numFmt w:val="lowerRoman"/>
+      <w:lvlText w:val="%3."/>
+      <w:lvlJc w:val="right"/>
+      <w:pPr>
+        <w:ind w:left="2160" w:hanging="180"/>
+      </w:pPr>
+    </w:lvl>
+    <w:lvl w:ilvl="3" w:tplc="0409000F" w:tentative="1">
+      <w:start w:val="1"/>
+      <w:numFmt w:val="decimal"/>
+      <w:lvlText w:val="%4."/>
+      <w:lvlJc w:val="left"/>
+      <w:pPr>
+        <w:ind w:left="2880" w:hanging="360"/>
+      </w:pPr>
+    </w:lvl>
+    <w:lvl w:ilvl="4" w:tplc="04090019" w:tentative="1">
+      <w:start w:val="1"/>
+      <w:numFmt w:val="lowerLetter"/>
+      <w:lvlText w:val="%5."/>
+      <w:lvlJc w:val="left"/>
+      <w:pPr>
+        <w:ind w:left="3600" w:hanging="360"/>
+      </w:pPr>
+    </w:lvl>
+    <w:lvl w:ilvl="5" w:tplc="0409001B" w:tentative="1">
+      <w:start w:val="1"/>
+      <w:numFmt w:val="lowerRoman"/>
+      <w:lvlText w:val="%6."/>
+      <w:lvlJc w:val="right"/>
+      <w:pPr>
+        <w:ind w:left="4320" w:hanging="180"/>
+      </w:pPr>
+    </w:lvl>
+    <w:lvl w:ilvl="6" w:tplc="0409000F" w:tentative="1">
+      <w:start w:val="1"/>
+      <w:numFmt w:val="decimal"/>
+      <w:lvlText w:val="%7."/>
+      <w:lvlJc w:val="left"/>
+      <w:pPr>
+        <w:ind w:left="5040" w:hanging="360"/>
+      </w:pPr>
+    </w:lvl>
+    <w:lvl w:ilvl="7" w:tplc="04090019" w:tentative="1">
+      <w:start w:val="1"/>
+      <w:numFmt w:val="lowerLetter"/>
+      <w:lvlText w:val="%8."/>
+      <w:lvlJc w:val="left"/>
+      <w:pPr>
+        <w:ind w:left="5760" w:hanging="360"/>
+      </w:pPr>
+    </w:lvl>
+    <w:lvl w:ilvl="8" w:tplc="0409001B" w:tentative="1">
+      <w:start w:val="1"/>
+      <w:numFmt w:val="lowerRoman"/>
+      <w:lvlText w:val="%9."/>
+      <w:lvlJc w:val="right"/>
+      <w:pPr>
+        <w:ind w:left="6480" w:hanging="180"/>
+      </w:pPr>
+    </w:lvl>
+  </w:abstractNum>
+  <w:abstractNum w:abstractNumId="6" w15:restartNumberingAfterBreak="0">
     <w:nsid w:val="67E459E8"/>
     <w:multiLevelType w:val="hybridMultilevel"/>
     <w:tmpl w:val="EE50F3DC"/>
@@ -3079,13 +3498,16 @@
     <w:abstractNumId w:val="4"/>
   </w:num>
   <w:num w:numId="4">
-    <w:abstractNumId w:val="5"/>
+    <w:abstractNumId w:val="6"/>
   </w:num>
   <w:num w:numId="5">
     <w:abstractNumId w:val="0"/>
   </w:num>
   <w:num w:numId="6">
     <w:abstractNumId w:val="1"/>
+  </w:num>
+  <w:num w:numId="7">
+    <w:abstractNumId w:val="5"/>
   </w:num>
 </w:numbering>
 </file>

</xml_diff>